<commit_message>
modifications to delay-disabler.js to make it better by directly setting the playstate and also directly making the video run. Also modifications to silence cue manager console log and ts tracker to prevent loading duplicates.
</commit_message>
<xml_diff>
--- a/Skylab documents/Milestone 2 Submission/Submission 1/Milestone 2 Submission 1 by Group 1.docx
+++ b/Skylab documents/Milestone 2 Submission/Submission 1/Milestone 2 Submission 1 by Group 1.docx
@@ -975,9 +975,6 @@
             <w:r>
               <w:t>Complete</w:t>
             </w:r>
-            <w:r>
-              <w:t>*</w:t>
-            </w:r>
           </w:p>
         </w:tc>
         <w:tc>
@@ -1213,10 +1210,7 @@
               <w:t>Pending</w:t>
             </w:r>
             <w:r>
-              <w:t xml:space="preserve"> </w:t>
-            </w:r>
-            <w:r>
-              <w:t>(High Priority)</w:t>
+              <w:t xml:space="preserve"> (High Priority)</w:t>
             </w:r>
           </w:p>
         </w:tc>
@@ -1396,10 +1390,7 @@
               <w:t>Pending</w:t>
             </w:r>
             <w:r>
-              <w:t xml:space="preserve"> </w:t>
-            </w:r>
-            <w:r>
-              <w:t>(High Priority)</w:t>
+              <w:t xml:space="preserve"> (High Priority)</w:t>
             </w:r>
           </w:p>
         </w:tc>
@@ -1459,10 +1450,7 @@
               <w:t>Pending</w:t>
             </w:r>
             <w:r>
-              <w:t xml:space="preserve"> </w:t>
-            </w:r>
-            <w:r>
-              <w:t>(High Priority)</w:t>
+              <w:t xml:space="preserve"> (High Priority)</w:t>
             </w:r>
           </w:p>
         </w:tc>
@@ -1522,10 +1510,7 @@
               <w:t>Pending</w:t>
             </w:r>
             <w:r>
-              <w:t xml:space="preserve"> </w:t>
-            </w:r>
-            <w:r>
-              <w:t>(High Priority)</w:t>
+              <w:t xml:space="preserve"> (High Priority)</w:t>
             </w:r>
           </w:p>
         </w:tc>
@@ -1595,7 +1580,7 @@
           </w:tcPr>
           <w:p>
             <w:r>
-              <w:t>Complete*</w:t>
+              <w:t>Complete</w:t>
             </w:r>
           </w:p>
         </w:tc>
@@ -1794,10 +1779,7 @@
           </w:tcPr>
           <w:p>
             <w:r>
-              <w:t>In Progress</w:t>
-            </w:r>
-            <w:r>
-              <w:t xml:space="preserve"> (High Priority)</w:t>
+              <w:t>Complete</w:t>
             </w:r>
           </w:p>
         </w:tc>
@@ -2052,19 +2034,7 @@
         <w:rPr>
           <w:lang w:val="en-US"/>
         </w:rPr>
-        <w:t xml:space="preserve"> and was evident </w:t>
-      </w:r>
-      <w:r>
-        <w:rPr>
-          <w:lang w:val="en-US"/>
-        </w:rPr>
-        <w:t>in the first video</w:t>
-      </w:r>
-      <w:r>
-        <w:rPr>
-          <w:lang w:val="en-US"/>
-        </w:rPr>
-        <w:t>.</w:t>
+        <w:t xml:space="preserve"> and was evident in the first video.</w:t>
       </w:r>
     </w:p>
     <w:p>
@@ -2902,9 +2872,6 @@
             <w:r>
               <w:t>Complete</w:t>
             </w:r>
-            <w:r>
-              <w:t>*</w:t>
-            </w:r>
           </w:p>
         </w:tc>
         <w:tc>
@@ -2975,7 +2942,7 @@
           </w:tcPr>
           <w:p>
             <w:r>
-              <w:t>Complete*</w:t>
+              <w:t>Complete</w:t>
             </w:r>
           </w:p>
         </w:tc>
@@ -3087,15 +3054,7 @@
     </w:p>
     <w:p>
       <w:r>
-        <w:t xml:space="preserve">This data then undergoes even further processing using audio worklets which is still a somewhat new feature (its use is necessitated by the fact that it replaces a function that will be deprecated in the future); </w:t>
-      </w:r>
-      <w:proofErr w:type="spellStart"/>
-      <w:r>
-        <w:t>its</w:t>
-      </w:r>
-      <w:proofErr w:type="spellEnd"/>
-      <w:r>
-        <w:t xml:space="preserve"> new-ness and rawness causes complications especially when sometimes the documentation doesn’t describe the implementation. </w:t>
+        <w:t xml:space="preserve">This data then undergoes even further processing using audio worklets which is still a somewhat new feature (its use is necessitated by the fact that it replaces a function that will be deprecated in the future); its new-ness and rawness causes complications especially when sometimes the documentation doesn’t describe the implementation. </w:t>
       </w:r>
     </w:p>
     <w:p>
@@ -3322,9 +3281,6 @@
             <w:r>
               <w:t>Complete</w:t>
             </w:r>
-            <w:r>
-              <w:t>*</w:t>
-            </w:r>
           </w:p>
         </w:tc>
         <w:tc>
@@ -3421,910 +3377,6 @@
       </w:r>
       <w:r>
         <w:t xml:space="preserve"> The documents are already in the GitHub repository.</w:t>
-      </w:r>
-    </w:p>
-    <w:p/>
-    <w:p>
-      <w:r>
-        <w:rPr>
-          <w:b/>
-        </w:rPr>
-        <w:t>Limitations of Completed Features</w:t>
-      </w:r>
-    </w:p>
-    <w:p>
-      <w:pPr>
-        <w:rPr>
-          <w:u w:val="single"/>
-        </w:rPr>
-      </w:pPr>
-      <w:r>
-        <w:rPr>
-          <w:u w:val="single"/>
-        </w:rPr>
-        <w:t>Transcript &amp; Subtitles do not exist for some webcasts</w:t>
-      </w:r>
-    </w:p>
-    <w:p>
-      <w:r>
-        <w:t xml:space="preserve">Because the transcript and subtitles are retrieved directly from </w:t>
-      </w:r>
-      <w:proofErr w:type="spellStart"/>
-      <w:r>
-        <w:t>Panopto</w:t>
-      </w:r>
-      <w:proofErr w:type="spellEnd"/>
-      <w:r>
-        <w:t xml:space="preserve">, if the webcast doesn’t have machine transcribed transcript attached to it (because the </w:t>
-      </w:r>
-      <w:r>
-        <w:t xml:space="preserve">webcast is too old / the feature isn’t enabled on </w:t>
-      </w:r>
-      <w:proofErr w:type="spellStart"/>
-      <w:r>
-        <w:t>Panopto’s</w:t>
-      </w:r>
-      <w:proofErr w:type="spellEnd"/>
-      <w:r>
-        <w:t xml:space="preserve"> side), then there will not be transcripts or subtitles. This applies to a lot of the old open webcasts. However, in earlier testing sessions on webcasts for the modules I was taking, the webcasts have machine transcribed transcripts. I doubt this will be a big issue.</w:t>
-      </w:r>
-    </w:p>
-    <w:p>
-      <w:r>
-        <w:t xml:space="preserve">The alternative is to use something like Google Cloud Speech </w:t>
-      </w:r>
-      <w:proofErr w:type="gramStart"/>
-      <w:r>
-        <w:t>To</w:t>
-      </w:r>
-      <w:proofErr w:type="gramEnd"/>
-      <w:r>
-        <w:t xml:space="preserve"> Text. However, it is a paid service and it can only transcribe 1 hour of audio per month for free per user. This alternative is infeasible as the goal is to get it into the hands of NUS students as a free service, so I guess we’ll have to make do.</w:t>
-      </w:r>
-    </w:p>
-    <w:p>
-      <w:pPr>
-        <w:rPr>
-          <w:u w:val="single"/>
-        </w:rPr>
-      </w:pPr>
-      <w:r>
-        <w:rPr>
-          <w:u w:val="single"/>
-        </w:rPr>
-        <w:t>Transcript &amp; Subtitles are inaccurate</w:t>
-      </w:r>
-    </w:p>
-    <w:p>
-      <w:r>
-        <w:t xml:space="preserve">As you might have guessed, the transcripts are machine transcribed. This means that although some webcasts will have some decent transcripts, some webcasts will have transcripts that aren’t so good. I thought of a crowd-sourcing feature that students can use to contribute to fixing the machine transcripts, but it was counter-intuitive; the goal of transcripts is to </w:t>
-      </w:r>
-      <w:r>
-        <w:rPr>
-          <w:i/>
-        </w:rPr>
-        <w:t>shorten</w:t>
-      </w:r>
-      <w:r>
-        <w:t xml:space="preserve"> the time taken to watch </w:t>
-      </w:r>
-      <w:r>
-        <w:lastRenderedPageBreak/>
-        <w:t xml:space="preserve">a webcast, not increase it. Also, the alternative (Google Cloud Speech </w:t>
-      </w:r>
-      <w:proofErr w:type="gramStart"/>
-      <w:r>
-        <w:t>To</w:t>
-      </w:r>
-      <w:proofErr w:type="gramEnd"/>
-      <w:r>
-        <w:t xml:space="preserve"> Text) was unable to provide a better transcription than what </w:t>
-      </w:r>
-      <w:proofErr w:type="spellStart"/>
-      <w:r>
-        <w:t>Panopto</w:t>
-      </w:r>
-      <w:proofErr w:type="spellEnd"/>
-      <w:r>
-        <w:t xml:space="preserve"> offers.</w:t>
-      </w:r>
-    </w:p>
-    <w:p>
-      <w:r>
-        <w:rPr>
-          <w:u w:val="single"/>
-        </w:rPr>
-        <w:t>Not all silent sections may be removed</w:t>
-      </w:r>
-    </w:p>
-    <w:p>
-      <w:r>
-        <w:t xml:space="preserve">This is still undergoing refinement, but ultimately, I believe that </w:t>
-      </w:r>
-      <w:r>
-        <w:t>the result</w:t>
-      </w:r>
-      <w:r>
-        <w:t xml:space="preserve"> may not be a perfect removal of all silent sections because there is a need to balance the likelihood of false positives (voice recognized as noise) and the false negatives (noise recognized as voice). Although it won’t be perfect, I am still quite satisfied with how it has already removed a substantial amount of noise</w:t>
-      </w:r>
-      <w:r>
-        <w:t>.</w:t>
-      </w:r>
-      <w:r>
-        <w:t xml:space="preserve"> By adding the confidence level as a setting, I think it will suffice.</w:t>
-      </w:r>
-    </w:p>
-    <w:p>
-      <w:pPr>
-        <w:rPr>
-          <w:b/>
-        </w:rPr>
-      </w:pPr>
-      <w:bookmarkStart w:id="0" w:name="_GoBack"/>
-      <w:bookmarkEnd w:id="0"/>
-    </w:p>
-    <w:p>
-      <w:pPr>
-        <w:rPr>
-          <w:b/>
-          <w:lang w:val="en-US"/>
-        </w:rPr>
-      </w:pPr>
-      <w:r>
-        <w:rPr>
-          <w:b/>
-          <w:lang w:val="en-US"/>
-        </w:rPr>
-        <w:t xml:space="preserve">Features </w:t>
-      </w:r>
-      <w:r>
-        <w:rPr>
-          <w:b/>
-          <w:lang w:val="en-US"/>
-        </w:rPr>
-        <w:t xml:space="preserve">– </w:t>
-      </w:r>
-      <w:r>
-        <w:rPr>
-          <w:b/>
-          <w:lang w:val="en-US"/>
-        </w:rPr>
-        <w:t>In</w:t>
-      </w:r>
-      <w:r>
-        <w:rPr>
-          <w:b/>
-          <w:lang w:val="en-US"/>
-        </w:rPr>
-        <w:t xml:space="preserve"> </w:t>
-      </w:r>
-      <w:r>
-        <w:rPr>
-          <w:b/>
-          <w:lang w:val="en-US"/>
-        </w:rPr>
-        <w:t>Progress</w:t>
-      </w:r>
-    </w:p>
-    <w:tbl>
-      <w:tblPr>
-        <w:tblW w:w="0" w:type="auto"/>
-        <w:tblLook w:val="04A0" w:firstRow="1" w:lastRow="0" w:firstColumn="1" w:lastColumn="0" w:noHBand="0" w:noVBand="1"/>
-      </w:tblPr>
-      <w:tblGrid>
-        <w:gridCol w:w="1335"/>
-        <w:gridCol w:w="2126"/>
-        <w:gridCol w:w="2636"/>
-        <w:gridCol w:w="1820"/>
-        <w:gridCol w:w="1099"/>
-      </w:tblGrid>
-      <w:tr>
-        <w:tc>
-          <w:tcPr>
-            <w:tcW w:w="1336" w:type="dxa"/>
-            <w:tcBorders>
-              <w:top w:val="single" w:sz="4" w:space="0" w:color="auto"/>
-              <w:left w:val="single" w:sz="4" w:space="0" w:color="auto"/>
-              <w:bottom w:val="single" w:sz="4" w:space="0" w:color="auto"/>
-              <w:right w:val="single" w:sz="4" w:space="0" w:color="auto"/>
-            </w:tcBorders>
-            <w:hideMark/>
-          </w:tcPr>
-          <w:p>
-            <w:r>
-              <w:t>UI</w:t>
-            </w:r>
-          </w:p>
-        </w:tc>
-        <w:tc>
-          <w:tcPr>
-            <w:tcW w:w="2128" w:type="dxa"/>
-            <w:tcBorders>
-              <w:top w:val="single" w:sz="4" w:space="0" w:color="auto"/>
-              <w:left w:val="single" w:sz="4" w:space="0" w:color="auto"/>
-              <w:bottom w:val="single" w:sz="4" w:space="0" w:color="auto"/>
-              <w:right w:val="single" w:sz="4" w:space="0" w:color="auto"/>
-            </w:tcBorders>
-            <w:hideMark/>
-          </w:tcPr>
-          <w:p>
-            <w:r>
-              <w:t>Student</w:t>
-            </w:r>
-          </w:p>
-        </w:tc>
-        <w:tc>
-          <w:tcPr>
-            <w:tcW w:w="2639" w:type="dxa"/>
-            <w:tcBorders>
-              <w:top w:val="single" w:sz="4" w:space="0" w:color="auto"/>
-              <w:left w:val="single" w:sz="4" w:space="0" w:color="auto"/>
-              <w:bottom w:val="single" w:sz="4" w:space="0" w:color="auto"/>
-              <w:right w:val="single" w:sz="4" w:space="0" w:color="auto"/>
-            </w:tcBorders>
-            <w:hideMark/>
-          </w:tcPr>
-          <w:p>
-            <w:r>
-              <w:t>Sidebar with tabs</w:t>
-            </w:r>
-          </w:p>
-        </w:tc>
-        <w:tc>
-          <w:tcPr>
-            <w:tcW w:w="1821" w:type="dxa"/>
-            <w:tcBorders>
-              <w:top w:val="single" w:sz="4" w:space="0" w:color="auto"/>
-              <w:left w:val="single" w:sz="4" w:space="0" w:color="auto"/>
-              <w:bottom w:val="single" w:sz="4" w:space="0" w:color="auto"/>
-              <w:right w:val="single" w:sz="4" w:space="0" w:color="auto"/>
-            </w:tcBorders>
-            <w:hideMark/>
-          </w:tcPr>
-          <w:p>
-            <w:r>
-              <w:t>In Progress</w:t>
-            </w:r>
-            <w:r>
-              <w:t xml:space="preserve"> </w:t>
-            </w:r>
-            <w:r>
-              <w:t>(Medium Priority)</w:t>
-            </w:r>
-          </w:p>
-        </w:tc>
-        <w:tc>
-          <w:tcPr>
-            <w:tcW w:w="1100" w:type="dxa"/>
-            <w:tcBorders>
-              <w:top w:val="single" w:sz="4" w:space="0" w:color="auto"/>
-              <w:left w:val="single" w:sz="4" w:space="0" w:color="auto"/>
-              <w:bottom w:val="single" w:sz="4" w:space="0" w:color="auto"/>
-              <w:right w:val="single" w:sz="4" w:space="0" w:color="auto"/>
-            </w:tcBorders>
-            <w:hideMark/>
-          </w:tcPr>
-          <w:p>
-            <w:proofErr w:type="spellStart"/>
-            <w:r>
-              <w:t>Mid June</w:t>
-            </w:r>
-            <w:proofErr w:type="spellEnd"/>
-          </w:p>
-        </w:tc>
-      </w:tr>
-    </w:tbl>
-    <w:p>
-      <w:pPr>
-        <w:rPr>
-          <w:rFonts w:ascii="Calibri" w:hAnsi="Calibri" w:cs="SimSun"/>
-          <w:u w:val="single"/>
-          <w:lang w:val="en-US"/>
-        </w:rPr>
-      </w:pPr>
-      <w:r>
-        <w:rPr>
-          <w:u w:val="single"/>
-          <w:lang w:val="en-US"/>
-        </w:rPr>
-        <w:t>W</w:t>
-      </w:r>
-      <w:r>
-        <w:rPr>
-          <w:u w:val="single"/>
-          <w:lang w:val="en-US"/>
-        </w:rPr>
-        <w:t>hy sidebar (instead of navbar at the top or bottom)</w:t>
-      </w:r>
-      <w:r>
-        <w:rPr>
-          <w:u w:val="single"/>
-          <w:lang w:val="en-US"/>
-        </w:rPr>
-        <w:t>:</w:t>
-      </w:r>
-      <w:r>
-        <w:rPr>
-          <w:rFonts w:ascii="Calibri" w:hAnsi="Calibri" w:cs="SimSun"/>
-          <w:u w:val="single"/>
-          <w:lang w:val="en-US"/>
-        </w:rPr>
-        <w:t xml:space="preserve"> </w:t>
-      </w:r>
-      <w:r>
-        <w:rPr>
-          <w:lang w:val="en-US"/>
-        </w:rPr>
-        <w:t xml:space="preserve">A sidebar was chosen for two reasons. First, simplicity. It would be tedious to revamp </w:t>
-      </w:r>
-      <w:proofErr w:type="spellStart"/>
-      <w:r>
-        <w:rPr>
-          <w:lang w:val="en-US"/>
-        </w:rPr>
-        <w:t>Panopto's</w:t>
-      </w:r>
-      <w:proofErr w:type="spellEnd"/>
-      <w:r>
-        <w:rPr>
-          <w:lang w:val="en-US"/>
-        </w:rPr>
-        <w:t xml:space="preserve"> UI for minute improvements of the user interface. At this point, users would also have expectations of how </w:t>
-      </w:r>
-      <w:proofErr w:type="spellStart"/>
-      <w:r>
-        <w:rPr>
-          <w:lang w:val="en-US"/>
-        </w:rPr>
-        <w:t>Panopto's</w:t>
-      </w:r>
-      <w:proofErr w:type="spellEnd"/>
-      <w:r>
-        <w:rPr>
-          <w:lang w:val="en-US"/>
-        </w:rPr>
-        <w:t xml:space="preserve"> UI will be like. Changing it drastically will force users to relearn, which I believe is not </w:t>
-      </w:r>
-      <w:proofErr w:type="spellStart"/>
-      <w:r>
-        <w:rPr>
-          <w:lang w:val="en-US"/>
-        </w:rPr>
-        <w:t>not</w:t>
-      </w:r>
-      <w:proofErr w:type="spellEnd"/>
-      <w:r>
-        <w:rPr>
-          <w:lang w:val="en-US"/>
-        </w:rPr>
-        <w:t xml:space="preserve"> worth the change. Second, the aspect ratio of the webcast. The webcast is limited by the height of the screen; one can observe that by reducing the height of the carousel, one </w:t>
-      </w:r>
-      <w:proofErr w:type="gramStart"/>
-      <w:r>
-        <w:rPr>
-          <w:lang w:val="en-US"/>
-        </w:rPr>
-        <w:t>is able to</w:t>
-      </w:r>
-      <w:proofErr w:type="gramEnd"/>
-      <w:r>
-        <w:rPr>
-          <w:lang w:val="en-US"/>
-        </w:rPr>
-        <w:t xml:space="preserve"> increase the size of the main webcast video stream. Placing other information on the side of the webcast thus allows for a better user interface.</w:t>
-      </w:r>
-    </w:p>
-    <w:p>
-      <w:pPr>
-        <w:rPr>
-          <w:lang w:val="en-US"/>
-        </w:rPr>
-      </w:pPr>
-      <w:r>
-        <w:rPr>
-          <w:u w:val="single"/>
-          <w:lang w:val="en-US"/>
-        </w:rPr>
-        <w:t>Why tabs:</w:t>
-      </w:r>
-      <w:r>
-        <w:rPr>
-          <w:lang w:val="en-US"/>
-        </w:rPr>
-        <w:t xml:space="preserve"> first, users are most likely to only focus on one video webcast. Thus, we allow the user to first select the video webcast of their choice, then tab to the transcript tab. The reason why we include the settings tab (instead of placing the settings options available only on right clicking the chrome extension icon) is to make it easier for users who may not be familiar with how chrome extensions work. There is also </w:t>
-      </w:r>
-      <w:r>
-        <w:rPr>
-          <w:lang w:val="en-US"/>
-        </w:rPr>
-        <w:t>enough</w:t>
-      </w:r>
-      <w:r>
-        <w:rPr>
-          <w:lang w:val="en-US"/>
-        </w:rPr>
-        <w:t xml:space="preserve"> space on the tab bar to accommodate this settings tab.</w:t>
-      </w:r>
-    </w:p>
-    <w:p>
-      <w:pPr>
-        <w:rPr>
-          <w:lang w:val="en-US"/>
-        </w:rPr>
-      </w:pPr>
-      <w:r>
-        <w:rPr>
-          <w:u w:val="single"/>
-          <w:lang w:val="en-US"/>
-        </w:rPr>
-        <w:t>Implementation issues encountered:</w:t>
-      </w:r>
-      <w:r>
-        <w:rPr>
-          <w:lang w:val="en-US"/>
-        </w:rPr>
-        <w:t xml:space="preserve"> </w:t>
-      </w:r>
-      <w:proofErr w:type="spellStart"/>
-      <w:r>
-        <w:rPr>
-          <w:lang w:val="en-US"/>
-        </w:rPr>
-        <w:t>Panopto's</w:t>
-      </w:r>
-      <w:proofErr w:type="spellEnd"/>
-      <w:r>
-        <w:rPr>
-          <w:lang w:val="en-US"/>
-        </w:rPr>
-        <w:t xml:space="preserve"> implementation of their </w:t>
-      </w:r>
-      <w:proofErr w:type="gramStart"/>
-      <w:r>
-        <w:rPr>
-          <w:lang w:val="en-US"/>
-        </w:rPr>
-        <w:t>two video</w:t>
-      </w:r>
-      <w:proofErr w:type="gramEnd"/>
-      <w:r>
-        <w:rPr>
-          <w:lang w:val="en-US"/>
-        </w:rPr>
-        <w:t xml:space="preserve"> stream system is quite quaint, in the sense that if you want to switch webcasts (when you click the swap button), </w:t>
-      </w:r>
-      <w:proofErr w:type="spellStart"/>
-      <w:r>
-        <w:rPr>
-          <w:lang w:val="en-US"/>
-        </w:rPr>
-        <w:t>Panopto</w:t>
-      </w:r>
-      <w:proofErr w:type="spellEnd"/>
-      <w:r>
-        <w:rPr>
-          <w:lang w:val="en-US"/>
-        </w:rPr>
-        <w:t xml:space="preserve"> literally swaps their positions around. This caused some difficulty in effectively implementing a proper sidebar.</w:t>
-      </w:r>
-    </w:p>
-    <w:p>
-      <w:pPr>
-        <w:rPr>
-          <w:lang w:val="en-US"/>
-        </w:rPr>
-      </w:pPr>
-      <w:r>
-        <w:rPr>
-          <w:u w:val="single"/>
-          <w:lang w:val="en-US"/>
-        </w:rPr>
-        <w:t>Further Steps:</w:t>
-      </w:r>
-      <w:r>
-        <w:rPr>
-          <w:lang w:val="en-US"/>
-        </w:rPr>
-        <w:t xml:space="preserve"> Ultimately the end-users will be the students of NUS. </w:t>
-      </w:r>
-      <w:r>
-        <w:rPr>
-          <w:lang w:val="en-US"/>
-        </w:rPr>
-        <w:t xml:space="preserve">Although I myself am a current user of the system, </w:t>
-      </w:r>
-      <w:r>
-        <w:rPr>
-          <w:lang w:val="en-US"/>
-        </w:rPr>
-        <w:t xml:space="preserve">I figured it would be nice to get more feedback from other students. I am currently conducting a google survey to see which design they like best using </w:t>
-      </w:r>
-      <w:r>
-        <w:rPr>
-          <w:lang w:val="en-US"/>
-        </w:rPr>
-        <w:t>screenshots</w:t>
-      </w:r>
-      <w:r>
-        <w:rPr>
-          <w:lang w:val="en-US"/>
-        </w:rPr>
-        <w:t>.</w:t>
-      </w:r>
-    </w:p>
-    <w:p>
-      <w:pPr>
-        <w:rPr>
-          <w:b/>
-        </w:rPr>
-      </w:pPr>
-    </w:p>
-    <w:tbl>
-      <w:tblPr>
-        <w:tblStyle w:val="TableGrid"/>
-        <w:tblW w:w="0" w:type="auto"/>
-        <w:tblLook w:val="04A0" w:firstRow="1" w:lastRow="0" w:firstColumn="1" w:lastColumn="0" w:noHBand="0" w:noVBand="1"/>
-      </w:tblPr>
-      <w:tblGrid>
-        <w:gridCol w:w="1203"/>
-        <w:gridCol w:w="2162"/>
-        <w:gridCol w:w="2692"/>
-        <w:gridCol w:w="1857"/>
-        <w:gridCol w:w="1102"/>
-      </w:tblGrid>
-      <w:tr>
-        <w:tc>
-          <w:tcPr>
-            <w:tcW w:w="1203" w:type="dxa"/>
-          </w:tcPr>
-          <w:p>
-            <w:pPr>
-              <w:tabs>
-                <w:tab w:val="center" w:pos="1300"/>
-              </w:tabs>
-            </w:pPr>
-            <w:proofErr w:type="spellStart"/>
-            <w:r>
-              <w:t>Misc</w:t>
-            </w:r>
-            <w:proofErr w:type="spellEnd"/>
-          </w:p>
-        </w:tc>
-        <w:tc>
-          <w:tcPr>
-            <w:tcW w:w="2162" w:type="dxa"/>
-          </w:tcPr>
-          <w:p>
-            <w:r>
-              <w:t>Student</w:t>
-            </w:r>
-          </w:p>
-        </w:tc>
-        <w:tc>
-          <w:tcPr>
-            <w:tcW w:w="2692" w:type="dxa"/>
-          </w:tcPr>
-          <w:p>
-            <w:r>
-              <w:t>Optimizations, use of webpack to reduce size of chrome extension and manifest links</w:t>
-            </w:r>
-          </w:p>
-        </w:tc>
-        <w:tc>
-          <w:tcPr>
-            <w:tcW w:w="1857" w:type="dxa"/>
-          </w:tcPr>
-          <w:p>
-            <w:r>
-              <w:t>In Progress</w:t>
-            </w:r>
-            <w:r>
-              <w:t xml:space="preserve"> (</w:t>
-            </w:r>
-            <w:r>
-              <w:t>Low Priority</w:t>
-            </w:r>
-            <w:r>
-              <w:t>)</w:t>
-            </w:r>
-          </w:p>
-        </w:tc>
-        <w:tc>
-          <w:tcPr>
-            <w:tcW w:w="1102" w:type="dxa"/>
-          </w:tcPr>
-          <w:p>
-            <w:r>
-              <w:t>Mid July</w:t>
-            </w:r>
-          </w:p>
-        </w:tc>
-      </w:tr>
-    </w:tbl>
-    <w:p>
-      <w:r>
-        <w:rPr>
-          <w:u w:val="single"/>
-        </w:rPr>
-        <w:t>Why:</w:t>
-      </w:r>
-      <w:r>
-        <w:t xml:space="preserve"> A smaller file for distribution is good and will improve the scalability of the project. However, considering the file size growth</w:t>
-      </w:r>
-      <w:r>
-        <w:t xml:space="preserve"> (and file size reduction)</w:t>
-      </w:r>
-      <w:r>
-        <w:t xml:space="preserve"> is currently nominal, this is a low priority task</w:t>
-      </w:r>
-      <w:r>
-        <w:t>.</w:t>
-      </w:r>
-    </w:p>
-    <w:p>
-      <w:pPr>
-        <w:rPr>
-          <w:b/>
-        </w:rPr>
-      </w:pPr>
-    </w:p>
-    <w:tbl>
-      <w:tblPr>
-        <w:tblStyle w:val="TableGrid"/>
-        <w:tblW w:w="0" w:type="auto"/>
-        <w:tblLook w:val="04A0" w:firstRow="1" w:lastRow="0" w:firstColumn="1" w:lastColumn="0" w:noHBand="0" w:noVBand="1"/>
-      </w:tblPr>
-      <w:tblGrid>
-        <w:gridCol w:w="1203"/>
-        <w:gridCol w:w="2162"/>
-        <w:gridCol w:w="2692"/>
-        <w:gridCol w:w="1857"/>
-        <w:gridCol w:w="1102"/>
-      </w:tblGrid>
-      <w:tr>
-        <w:tc>
-          <w:tcPr>
-            <w:tcW w:w="1203" w:type="dxa"/>
-          </w:tcPr>
-          <w:p>
-            <w:pPr>
-              <w:tabs>
-                <w:tab w:val="center" w:pos="1300"/>
-              </w:tabs>
-            </w:pPr>
-            <w:proofErr w:type="spellStart"/>
-            <w:r>
-              <w:lastRenderedPageBreak/>
-              <w:t>Misc</w:t>
-            </w:r>
-            <w:proofErr w:type="spellEnd"/>
-          </w:p>
-        </w:tc>
-        <w:tc>
-          <w:tcPr>
-            <w:tcW w:w="2162" w:type="dxa"/>
-          </w:tcPr>
-          <w:p>
-            <w:r>
-              <w:t>Student</w:t>
-            </w:r>
-          </w:p>
-        </w:tc>
-        <w:tc>
-          <w:tcPr>
-            <w:tcW w:w="2692" w:type="dxa"/>
-          </w:tcPr>
-          <w:p>
-            <w:r>
-              <w:t xml:space="preserve">Fix </w:t>
-            </w:r>
-            <w:proofErr w:type="spellStart"/>
-            <w:r>
-              <w:t>Panopto’s</w:t>
-            </w:r>
-            <w:proofErr w:type="spellEnd"/>
-            <w:r>
-              <w:t xml:space="preserve"> “buffering” issue</w:t>
-            </w:r>
-          </w:p>
-        </w:tc>
-        <w:tc>
-          <w:tcPr>
-            <w:tcW w:w="1857" w:type="dxa"/>
-          </w:tcPr>
-          <w:p>
-            <w:r>
-              <w:t>In Progress</w:t>
-            </w:r>
-            <w:r>
-              <w:t xml:space="preserve"> (High Priority)</w:t>
-            </w:r>
-          </w:p>
-        </w:tc>
-        <w:tc>
-          <w:tcPr>
-            <w:tcW w:w="1102" w:type="dxa"/>
-          </w:tcPr>
-          <w:p>
-            <w:r>
-              <w:t>Mid July</w:t>
-            </w:r>
-          </w:p>
-        </w:tc>
-      </w:tr>
-    </w:tbl>
-    <w:p>
-      <w:r>
-        <w:rPr>
-          <w:u w:val="single"/>
-        </w:rPr>
-        <w:t>Why:</w:t>
-      </w:r>
-      <w:r>
-        <w:t xml:space="preserve"> This is not so much a feature as it is a bug fix. From the testing that I’ve been doing using the speed playback increase and silent section removal, </w:t>
-      </w:r>
-      <w:proofErr w:type="spellStart"/>
-      <w:r>
-        <w:t>Panopto</w:t>
-      </w:r>
-      <w:proofErr w:type="spellEnd"/>
-      <w:r>
-        <w:t xml:space="preserve"> has a bug that </w:t>
-      </w:r>
-      <w:r>
-        <w:t xml:space="preserve">causes </w:t>
-      </w:r>
-      <w:r>
-        <w:t>the webcast</w:t>
-      </w:r>
-      <w:r>
-        <w:t xml:space="preserve"> to stutter and</w:t>
-      </w:r>
-      <w:r>
-        <w:t xml:space="preserve"> </w:t>
-      </w:r>
-      <w:r>
-        <w:t xml:space="preserve">cause </w:t>
-      </w:r>
-      <w:r>
-        <w:t>the video player to pause before continuing its playback</w:t>
-      </w:r>
-      <w:r>
-        <w:t xml:space="preserve"> even though in theory the video should’ve been buffered. This</w:t>
-      </w:r>
-      <w:r>
-        <w:t xml:space="preserve"> restrict</w:t>
-      </w:r>
-      <w:r>
-        <w:t>s</w:t>
-      </w:r>
-      <w:r>
-        <w:t xml:space="preserve"> the effective playback speed (even without the chrome extension enabled, this bug can still occur). </w:t>
-      </w:r>
-    </w:p>
-    <w:p>
-      <w:pPr>
-        <w:rPr>
-          <w:b/>
-          <w:lang w:val="en-US"/>
-        </w:rPr>
-      </w:pPr>
-    </w:p>
-    <w:p>
-      <w:pPr>
-        <w:rPr>
-          <w:b/>
-        </w:rPr>
-      </w:pPr>
-      <w:r>
-        <w:rPr>
-          <w:b/>
-          <w:lang w:val="en-US"/>
-        </w:rPr>
-        <w:t xml:space="preserve">Features – </w:t>
-      </w:r>
-      <w:r>
-        <w:rPr>
-          <w:b/>
-          <w:lang w:val="en-US"/>
-        </w:rPr>
-        <w:t>Pending</w:t>
-      </w:r>
-    </w:p>
-    <w:tbl>
-      <w:tblPr>
-        <w:tblStyle w:val="TableGrid"/>
-        <w:tblW w:w="0" w:type="auto"/>
-        <w:tblLook w:val="04A0" w:firstRow="1" w:lastRow="0" w:firstColumn="1" w:lastColumn="0" w:noHBand="0" w:noVBand="1"/>
-      </w:tblPr>
-      <w:tblGrid>
-        <w:gridCol w:w="1203"/>
-        <w:gridCol w:w="2162"/>
-        <w:gridCol w:w="2692"/>
-        <w:gridCol w:w="1857"/>
-        <w:gridCol w:w="1102"/>
-      </w:tblGrid>
-      <w:tr>
-        <w:tc>
-          <w:tcPr>
-            <w:tcW w:w="1203" w:type="dxa"/>
-          </w:tcPr>
-          <w:p>
-            <w:pPr>
-              <w:tabs>
-                <w:tab w:val="center" w:pos="1300"/>
-              </w:tabs>
-            </w:pPr>
-            <w:proofErr w:type="spellStart"/>
-            <w:r>
-              <w:t>Misc</w:t>
-            </w:r>
-            <w:proofErr w:type="spellEnd"/>
-          </w:p>
-        </w:tc>
-        <w:tc>
-          <w:tcPr>
-            <w:tcW w:w="2162" w:type="dxa"/>
-          </w:tcPr>
-          <w:p>
-            <w:r>
-              <w:t>Contributor(s)</w:t>
-            </w:r>
-          </w:p>
-        </w:tc>
-        <w:tc>
-          <w:tcPr>
-            <w:tcW w:w="2692" w:type="dxa"/>
-          </w:tcPr>
-          <w:p>
-            <w:r>
-              <w:t>Error logging module</w:t>
-            </w:r>
-          </w:p>
-        </w:tc>
-        <w:tc>
-          <w:tcPr>
-            <w:tcW w:w="1857" w:type="dxa"/>
-          </w:tcPr>
-          <w:p>
-            <w:r>
-              <w:t>Pending (</w:t>
-            </w:r>
-            <w:r>
-              <w:t xml:space="preserve">Medium </w:t>
-            </w:r>
-            <w:r>
-              <w:t>Priority)</w:t>
-            </w:r>
-          </w:p>
-        </w:tc>
-        <w:tc>
-          <w:tcPr>
-            <w:tcW w:w="1102" w:type="dxa"/>
-          </w:tcPr>
-          <w:p>
-            <w:r>
-              <w:t>Mid July</w:t>
-            </w:r>
-          </w:p>
-        </w:tc>
-      </w:tr>
-    </w:tbl>
-    <w:p>
-      <w:r>
-        <w:rPr>
-          <w:u w:val="single"/>
-        </w:rPr>
-        <w:t>Why:</w:t>
-      </w:r>
-      <w:r>
-        <w:t xml:space="preserve"> The rationale behind this module is to use an error logging system (e.g. google analytics) for chrome extensions to submit error logs when something happens, so that developers can identify if something goes wrong</w:t>
-      </w:r>
-      <w:r>
-        <w:t xml:space="preserve"> without the user having to report it.</w:t>
-      </w:r>
-      <w:r>
-        <w:t xml:space="preserve"> Although this will be invaluable once the product is distributed and users start using it, its priority is lower than the rest of the core features.</w:t>
       </w:r>
     </w:p>
     <w:p/>
@@ -4347,9 +3399,16 @@
             <w:tcW w:w="1203" w:type="dxa"/>
           </w:tcPr>
           <w:p>
-            <w:r>
-              <w:t>UI</w:t>
-            </w:r>
+            <w:pPr>
+              <w:tabs>
+                <w:tab w:val="center" w:pos="1300"/>
+              </w:tabs>
+            </w:pPr>
+            <w:proofErr w:type="spellStart"/>
+            <w:r>
+              <w:t>Misc</w:t>
+            </w:r>
+            <w:proofErr w:type="spellEnd"/>
           </w:p>
         </w:tc>
         <w:tc>
@@ -4368,7 +3427,15 @@
           </w:tcPr>
           <w:p>
             <w:r>
-              <w:t>Consistent UI &amp; UX for single video and double video webcasts</w:t>
+              <w:t xml:space="preserve">Fix </w:t>
+            </w:r>
+            <w:proofErr w:type="spellStart"/>
+            <w:r>
+              <w:t>Panopto’s</w:t>
+            </w:r>
+            <w:proofErr w:type="spellEnd"/>
+            <w:r>
+              <w:t xml:space="preserve"> “buffering” issue</w:t>
             </w:r>
           </w:p>
         </w:tc>
@@ -4378,7 +3445,7 @@
           </w:tcPr>
           <w:p>
             <w:r>
-              <w:t>Pending (High Priority)</w:t>
+              <w:t>Complete</w:t>
             </w:r>
           </w:p>
         </w:tc>
@@ -4402,15 +3469,606 @@
         <w:t>Why:</w:t>
       </w:r>
       <w:r>
+        <w:t xml:space="preserve"> This is not so much a feature as it is a </w:t>
+      </w:r>
+      <w:r>
+        <w:t xml:space="preserve">quick </w:t>
+      </w:r>
+      <w:r>
+        <w:t xml:space="preserve">fix. From the testing that I’ve been doing using the speed playback increase and silent section removal, </w:t>
+      </w:r>
+      <w:proofErr w:type="spellStart"/>
+      <w:r>
+        <w:t>Panopto</w:t>
+      </w:r>
+      <w:proofErr w:type="spellEnd"/>
+      <w:r>
+        <w:t xml:space="preserve"> has a bug that causes the webcast to stutter and pause before continuing its playback even though the video should’ve been buffered. This restricts the effective playback speed (even without the chrome extension enabled, this bug can still occur). </w:t>
+      </w:r>
+    </w:p>
+    <w:p>
+      <w:pPr>
+        <w:rPr>
+          <w:rFonts w:hint="eastAsia"/>
+        </w:rPr>
+      </w:pPr>
+      <w:r>
+        <w:rPr>
+          <w:u w:val="single"/>
+        </w:rPr>
+        <w:t>Implementation Details</w:t>
+      </w:r>
+      <w:r>
+        <w:t>: When the app detects that the video</w:t>
+      </w:r>
+      <w:r>
+        <w:t xml:space="preserve">s are </w:t>
+      </w:r>
+      <w:r>
+        <w:t xml:space="preserve">not running when </w:t>
+      </w:r>
+      <w:r>
+        <w:t xml:space="preserve">they are </w:t>
+      </w:r>
+      <w:r>
+        <w:t xml:space="preserve">supposed to be running, </w:t>
+      </w:r>
+      <w:r>
+        <w:t xml:space="preserve">then it will </w:t>
+      </w:r>
+      <w:r>
+        <w:t>make it run.</w:t>
+      </w:r>
+      <w:r>
+        <w:t xml:space="preserve"> This detection is currently done by overriding the </w:t>
+      </w:r>
+      <w:proofErr w:type="spellStart"/>
+      <w:r>
+        <w:t>Panopto’s</w:t>
+      </w:r>
+      <w:proofErr w:type="spellEnd"/>
+      <w:r>
+        <w:t xml:space="preserve"> logging system to </w:t>
+      </w:r>
+      <w:r>
+        <w:t xml:space="preserve">conditionally </w:t>
+      </w:r>
+      <w:r>
+        <w:t xml:space="preserve">execute </w:t>
+      </w:r>
+      <w:r>
+        <w:t xml:space="preserve">a quick </w:t>
+      </w:r>
+      <w:r>
+        <w:t>fix</w:t>
+      </w:r>
+      <w:r>
+        <w:t>.</w:t>
+      </w:r>
+    </w:p>
+    <w:p/>
+    <w:p>
+      <w:r>
+        <w:rPr>
+          <w:b/>
+        </w:rPr>
+        <w:t>Limitations of Completed Features</w:t>
+      </w:r>
+    </w:p>
+    <w:p>
+      <w:pPr>
+        <w:rPr>
+          <w:u w:val="single"/>
+        </w:rPr>
+      </w:pPr>
+      <w:r>
+        <w:rPr>
+          <w:u w:val="single"/>
+        </w:rPr>
+        <w:t>Transcript &amp; Subtitles do not exist for some webcasts</w:t>
+      </w:r>
+    </w:p>
+    <w:p>
+      <w:r>
+        <w:t xml:space="preserve">Because the transcript and subtitles are retrieved directly from </w:t>
+      </w:r>
+      <w:proofErr w:type="spellStart"/>
+      <w:r>
+        <w:t>Panopto</w:t>
+      </w:r>
+      <w:proofErr w:type="spellEnd"/>
+      <w:r>
+        <w:t xml:space="preserve">, if the webcast doesn’t have machine transcribed transcript attached to it (because the </w:t>
+      </w:r>
+      <w:r>
+        <w:t xml:space="preserve">webcast is too old / the feature isn’t </w:t>
+      </w:r>
+      <w:r>
+        <w:lastRenderedPageBreak/>
+        <w:t xml:space="preserve">enabled on </w:t>
+      </w:r>
+      <w:proofErr w:type="spellStart"/>
+      <w:r>
+        <w:t>Panopto’s</w:t>
+      </w:r>
+      <w:proofErr w:type="spellEnd"/>
+      <w:r>
+        <w:t xml:space="preserve"> side), then there will not be transcripts or subtitles. This applies to a lot of the old open webcasts. However, in earlier testing sessions on webcasts for the modules I was taking, the webcasts have machine transcribed transcripts. I doubt this will be a big issue.</w:t>
+      </w:r>
+    </w:p>
+    <w:p>
+      <w:r>
+        <w:t xml:space="preserve">The alternative is to use something like Google Cloud Speech </w:t>
+      </w:r>
+      <w:proofErr w:type="gramStart"/>
+      <w:r>
+        <w:t>To</w:t>
+      </w:r>
+      <w:proofErr w:type="gramEnd"/>
+      <w:r>
+        <w:t xml:space="preserve"> Text. However, it is a paid service and it can only transcribe 1 hour of audio per month for free per user. This alternative is infeasible as the goal is to get it into the hands of NUS students as a free service, so I guess we’ll have to make do.</w:t>
+      </w:r>
+    </w:p>
+    <w:p>
+      <w:pPr>
+        <w:rPr>
+          <w:u w:val="single"/>
+        </w:rPr>
+      </w:pPr>
+      <w:r>
+        <w:rPr>
+          <w:u w:val="single"/>
+        </w:rPr>
+        <w:t>Transcript &amp; Subtitles are inaccurate</w:t>
+      </w:r>
+    </w:p>
+    <w:p>
+      <w:r>
+        <w:t xml:space="preserve">As you might have guessed, the transcripts are machine transcribed. This means that although some webcasts will have some decent transcripts, some webcasts will have transcripts that aren’t so good. I thought of a crowd-sourcing feature that students can use to contribute to fixing the machine transcripts, but it was counter-intuitive; the goal of transcripts is to </w:t>
+      </w:r>
+      <w:r>
+        <w:rPr>
+          <w:i/>
+        </w:rPr>
+        <w:t>shorten</w:t>
+      </w:r>
+      <w:r>
+        <w:t xml:space="preserve"> the time taken to watch a webcast, not increase it. Also, the alternative (Google Cloud Speech </w:t>
+      </w:r>
+      <w:proofErr w:type="gramStart"/>
+      <w:r>
+        <w:t>To</w:t>
+      </w:r>
+      <w:proofErr w:type="gramEnd"/>
+      <w:r>
+        <w:t xml:space="preserve"> Text) was unable to provide a better transcription than what </w:t>
+      </w:r>
+      <w:proofErr w:type="spellStart"/>
+      <w:r>
+        <w:t>Panopto</w:t>
+      </w:r>
+      <w:proofErr w:type="spellEnd"/>
+      <w:r>
+        <w:t xml:space="preserve"> offers.</w:t>
+      </w:r>
+    </w:p>
+    <w:p>
+      <w:r>
+        <w:rPr>
+          <w:u w:val="single"/>
+        </w:rPr>
+        <w:t>Not all silent sections may be removed</w:t>
+      </w:r>
+    </w:p>
+    <w:p>
+      <w:r>
+        <w:t xml:space="preserve">This is still undergoing refinement, but ultimately, I believe that </w:t>
+      </w:r>
+      <w:r>
+        <w:t>the result</w:t>
+      </w:r>
+      <w:r>
+        <w:t xml:space="preserve"> may not be a perfect removal of all silent sections because there is a need to balance the likelihood of false positives (voice recognized as noise) and the false negatives (noise recognized as voice). Although it won’t be perfect, I am still quite satisfied with how it has already removed a substantial amount of noise</w:t>
+      </w:r>
+      <w:r>
+        <w:t>.</w:t>
+      </w:r>
+      <w:r>
+        <w:t xml:space="preserve"> By adding the confidence level as a setting, I think it will suffice.</w:t>
+      </w:r>
+    </w:p>
+    <w:p>
+      <w:pPr>
+        <w:rPr>
+          <w:b/>
+        </w:rPr>
+      </w:pPr>
+    </w:p>
+    <w:p>
+      <w:pPr>
+        <w:rPr>
+          <w:b/>
+          <w:lang w:val="en-US"/>
+        </w:rPr>
+      </w:pPr>
+      <w:r>
+        <w:rPr>
+          <w:b/>
+          <w:lang w:val="en-US"/>
+        </w:rPr>
+        <w:t xml:space="preserve">Features </w:t>
+      </w:r>
+      <w:r>
+        <w:rPr>
+          <w:b/>
+          <w:lang w:val="en-US"/>
+        </w:rPr>
+        <w:t xml:space="preserve">– </w:t>
+      </w:r>
+      <w:r>
+        <w:rPr>
+          <w:b/>
+          <w:lang w:val="en-US"/>
+        </w:rPr>
+        <w:t>In</w:t>
+      </w:r>
+      <w:r>
+        <w:rPr>
+          <w:b/>
+          <w:lang w:val="en-US"/>
+        </w:rPr>
         <w:t xml:space="preserve"> </w:t>
       </w:r>
+      <w:r>
+        <w:rPr>
+          <w:b/>
+          <w:lang w:val="en-US"/>
+        </w:rPr>
+        <w:t>Progress</w:t>
+      </w:r>
+    </w:p>
+    <w:tbl>
+      <w:tblPr>
+        <w:tblW w:w="0" w:type="auto"/>
+        <w:tblLook w:val="04A0" w:firstRow="1" w:lastRow="0" w:firstColumn="1" w:lastColumn="0" w:noHBand="0" w:noVBand="1"/>
+      </w:tblPr>
+      <w:tblGrid>
+        <w:gridCol w:w="1335"/>
+        <w:gridCol w:w="2126"/>
+        <w:gridCol w:w="2636"/>
+        <w:gridCol w:w="1820"/>
+        <w:gridCol w:w="1099"/>
+      </w:tblGrid>
+      <w:tr>
+        <w:tc>
+          <w:tcPr>
+            <w:tcW w:w="1336" w:type="dxa"/>
+            <w:tcBorders>
+              <w:top w:val="single" w:sz="4" w:space="0" w:color="auto"/>
+              <w:left w:val="single" w:sz="4" w:space="0" w:color="auto"/>
+              <w:bottom w:val="single" w:sz="4" w:space="0" w:color="auto"/>
+              <w:right w:val="single" w:sz="4" w:space="0" w:color="auto"/>
+            </w:tcBorders>
+            <w:hideMark/>
+          </w:tcPr>
+          <w:p>
+            <w:r>
+              <w:t>UI</w:t>
+            </w:r>
+          </w:p>
+        </w:tc>
+        <w:tc>
+          <w:tcPr>
+            <w:tcW w:w="2128" w:type="dxa"/>
+            <w:tcBorders>
+              <w:top w:val="single" w:sz="4" w:space="0" w:color="auto"/>
+              <w:left w:val="single" w:sz="4" w:space="0" w:color="auto"/>
+              <w:bottom w:val="single" w:sz="4" w:space="0" w:color="auto"/>
+              <w:right w:val="single" w:sz="4" w:space="0" w:color="auto"/>
+            </w:tcBorders>
+            <w:hideMark/>
+          </w:tcPr>
+          <w:p>
+            <w:r>
+              <w:t>Student</w:t>
+            </w:r>
+          </w:p>
+        </w:tc>
+        <w:tc>
+          <w:tcPr>
+            <w:tcW w:w="2639" w:type="dxa"/>
+            <w:tcBorders>
+              <w:top w:val="single" w:sz="4" w:space="0" w:color="auto"/>
+              <w:left w:val="single" w:sz="4" w:space="0" w:color="auto"/>
+              <w:bottom w:val="single" w:sz="4" w:space="0" w:color="auto"/>
+              <w:right w:val="single" w:sz="4" w:space="0" w:color="auto"/>
+            </w:tcBorders>
+            <w:hideMark/>
+          </w:tcPr>
+          <w:p>
+            <w:r>
+              <w:t>Sidebar with tabs</w:t>
+            </w:r>
+          </w:p>
+        </w:tc>
+        <w:tc>
+          <w:tcPr>
+            <w:tcW w:w="1821" w:type="dxa"/>
+            <w:tcBorders>
+              <w:top w:val="single" w:sz="4" w:space="0" w:color="auto"/>
+              <w:left w:val="single" w:sz="4" w:space="0" w:color="auto"/>
+              <w:bottom w:val="single" w:sz="4" w:space="0" w:color="auto"/>
+              <w:right w:val="single" w:sz="4" w:space="0" w:color="auto"/>
+            </w:tcBorders>
+            <w:hideMark/>
+          </w:tcPr>
+          <w:p>
+            <w:r>
+              <w:t>In Progress</w:t>
+            </w:r>
+            <w:r>
+              <w:t xml:space="preserve"> (Medium Priority)</w:t>
+            </w:r>
+          </w:p>
+        </w:tc>
+        <w:tc>
+          <w:tcPr>
+            <w:tcW w:w="1100" w:type="dxa"/>
+            <w:tcBorders>
+              <w:top w:val="single" w:sz="4" w:space="0" w:color="auto"/>
+              <w:left w:val="single" w:sz="4" w:space="0" w:color="auto"/>
+              <w:bottom w:val="single" w:sz="4" w:space="0" w:color="auto"/>
+              <w:right w:val="single" w:sz="4" w:space="0" w:color="auto"/>
+            </w:tcBorders>
+            <w:hideMark/>
+          </w:tcPr>
+          <w:p>
+            <w:proofErr w:type="spellStart"/>
+            <w:r>
+              <w:t>Mid June</w:t>
+            </w:r>
+            <w:proofErr w:type="spellEnd"/>
+          </w:p>
+        </w:tc>
+      </w:tr>
+    </w:tbl>
+    <w:p>
+      <w:pPr>
+        <w:rPr>
+          <w:rFonts w:ascii="Calibri" w:hAnsi="Calibri" w:cs="SimSun"/>
+          <w:u w:val="single"/>
+          <w:lang w:val="en-US"/>
+        </w:rPr>
+      </w:pPr>
+      <w:r>
+        <w:rPr>
+          <w:u w:val="single"/>
+          <w:lang w:val="en-US"/>
+        </w:rPr>
+        <w:t>W</w:t>
+      </w:r>
+      <w:r>
+        <w:rPr>
+          <w:u w:val="single"/>
+          <w:lang w:val="en-US"/>
+        </w:rPr>
+        <w:t>hy sidebar (instead of navbar at the top or bottom)</w:t>
+      </w:r>
+      <w:r>
+        <w:rPr>
+          <w:u w:val="single"/>
+          <w:lang w:val="en-US"/>
+        </w:rPr>
+        <w:t>:</w:t>
+      </w:r>
+      <w:r>
+        <w:rPr>
+          <w:rFonts w:ascii="Calibri" w:hAnsi="Calibri" w:cs="SimSun"/>
+          <w:u w:val="single"/>
+          <w:lang w:val="en-US"/>
+        </w:rPr>
+        <w:t xml:space="preserve"> </w:t>
+      </w:r>
+      <w:r>
+        <w:rPr>
+          <w:lang w:val="en-US"/>
+        </w:rPr>
+        <w:t xml:space="preserve">A sidebar was chosen for two reasons. First, simplicity. It would be tedious to revamp </w:t>
+      </w:r>
       <w:proofErr w:type="spellStart"/>
       <w:r>
-        <w:t>Panopto’s</w:t>
+        <w:rPr>
+          <w:lang w:val="en-US"/>
+        </w:rPr>
+        <w:t>Panopto's</w:t>
       </w:r>
       <w:proofErr w:type="spellEnd"/>
       <w:r>
-        <w:t xml:space="preserve"> implementation for the sidebar (and to a certain extent the carousel as well) is different if there is only 1 video stream. </w:t>
+        <w:rPr>
+          <w:lang w:val="en-US"/>
+        </w:rPr>
+        <w:t xml:space="preserve"> UI for minute improvements of the user interface. At this point, users would also have expectations of how </w:t>
+      </w:r>
+      <w:proofErr w:type="spellStart"/>
+      <w:r>
+        <w:rPr>
+          <w:lang w:val="en-US"/>
+        </w:rPr>
+        <w:t>Panopto's</w:t>
+      </w:r>
+      <w:proofErr w:type="spellEnd"/>
+      <w:r>
+        <w:rPr>
+          <w:lang w:val="en-US"/>
+        </w:rPr>
+        <w:t xml:space="preserve"> UI will be like. Changing it drastically will force users to relearn, which I believe is not </w:t>
+      </w:r>
+      <w:proofErr w:type="spellStart"/>
+      <w:r>
+        <w:rPr>
+          <w:lang w:val="en-US"/>
+        </w:rPr>
+        <w:t>not</w:t>
+      </w:r>
+      <w:proofErr w:type="spellEnd"/>
+      <w:r>
+        <w:rPr>
+          <w:lang w:val="en-US"/>
+        </w:rPr>
+        <w:t xml:space="preserve"> worth the change. Second, the aspect ratio of the webcast. The webcast is limited by the height of the screen; one can observe that by reducing the height of the carousel, one </w:t>
+      </w:r>
+      <w:proofErr w:type="gramStart"/>
+      <w:r>
+        <w:rPr>
+          <w:lang w:val="en-US"/>
+        </w:rPr>
+        <w:t>is able to</w:t>
+      </w:r>
+      <w:proofErr w:type="gramEnd"/>
+      <w:r>
+        <w:rPr>
+          <w:lang w:val="en-US"/>
+        </w:rPr>
+        <w:t xml:space="preserve"> increase the size of the main webcast video stream. Placing other information on the side of the webcast thus allows for a better user interface.</w:t>
+      </w:r>
+    </w:p>
+    <w:p>
+      <w:pPr>
+        <w:rPr>
+          <w:lang w:val="en-US"/>
+        </w:rPr>
+      </w:pPr>
+      <w:r>
+        <w:rPr>
+          <w:u w:val="single"/>
+          <w:lang w:val="en-US"/>
+        </w:rPr>
+        <w:t>Why tabs:</w:t>
+      </w:r>
+      <w:r>
+        <w:rPr>
+          <w:lang w:val="en-US"/>
+        </w:rPr>
+        <w:t xml:space="preserve"> first, users are most likely to only focus on one video webcast. Thus, we allow the user to first select the video webcast of their choice, then tab to the transcript tab. The reason why we include the settings tab (instead of placing the settings options available only on right clicking the chrome extension icon) is to make it easier for users who may not be familiar with how chrome extensions work. There is also </w:t>
+      </w:r>
+      <w:r>
+        <w:rPr>
+          <w:lang w:val="en-US"/>
+        </w:rPr>
+        <w:t>enough</w:t>
+      </w:r>
+      <w:r>
+        <w:rPr>
+          <w:lang w:val="en-US"/>
+        </w:rPr>
+        <w:t xml:space="preserve"> space on the tab bar to accommodate this settings tab.</w:t>
+      </w:r>
+    </w:p>
+    <w:p>
+      <w:pPr>
+        <w:rPr>
+          <w:lang w:val="en-US"/>
+        </w:rPr>
+      </w:pPr>
+      <w:r>
+        <w:rPr>
+          <w:u w:val="single"/>
+          <w:lang w:val="en-US"/>
+        </w:rPr>
+        <w:t>Implementation issues encountered:</w:t>
+      </w:r>
+      <w:r>
+        <w:rPr>
+          <w:lang w:val="en-US"/>
+        </w:rPr>
+        <w:t xml:space="preserve"> </w:t>
+      </w:r>
+      <w:proofErr w:type="spellStart"/>
+      <w:r>
+        <w:rPr>
+          <w:lang w:val="en-US"/>
+        </w:rPr>
+        <w:t>Panopto's</w:t>
+      </w:r>
+      <w:proofErr w:type="spellEnd"/>
+      <w:r>
+        <w:rPr>
+          <w:lang w:val="en-US"/>
+        </w:rPr>
+        <w:t xml:space="preserve"> implementation of their </w:t>
+      </w:r>
+      <w:proofErr w:type="gramStart"/>
+      <w:r>
+        <w:rPr>
+          <w:lang w:val="en-US"/>
+        </w:rPr>
+        <w:t>two video</w:t>
+      </w:r>
+      <w:proofErr w:type="gramEnd"/>
+      <w:r>
+        <w:rPr>
+          <w:lang w:val="en-US"/>
+        </w:rPr>
+        <w:t xml:space="preserve"> stream system is quite quaint, in the sense that if you want to switch webcasts (when you click the swap button), </w:t>
+      </w:r>
+      <w:proofErr w:type="spellStart"/>
+      <w:r>
+        <w:rPr>
+          <w:lang w:val="en-US"/>
+        </w:rPr>
+        <w:t>Panopto</w:t>
+      </w:r>
+      <w:proofErr w:type="spellEnd"/>
+      <w:r>
+        <w:rPr>
+          <w:lang w:val="en-US"/>
+        </w:rPr>
+        <w:t xml:space="preserve"> literally swaps their positions around. This caused some difficulty in effectively implementing a proper sidebar.</w:t>
+      </w:r>
+    </w:p>
+    <w:p>
+      <w:pPr>
+        <w:rPr>
+          <w:lang w:val="en-US"/>
+        </w:rPr>
+      </w:pPr>
+      <w:r>
+        <w:rPr>
+          <w:u w:val="single"/>
+          <w:lang w:val="en-US"/>
+        </w:rPr>
+        <w:lastRenderedPageBreak/>
+        <w:t>Further Steps:</w:t>
+      </w:r>
+      <w:r>
+        <w:rPr>
+          <w:lang w:val="en-US"/>
+        </w:rPr>
+        <w:t xml:space="preserve"> Ultimately the end-users will be the students of NUS. </w:t>
+      </w:r>
+      <w:r>
+        <w:rPr>
+          <w:lang w:val="en-US"/>
+        </w:rPr>
+        <w:t xml:space="preserve">Although I myself am a current user of the system, </w:t>
+      </w:r>
+      <w:r>
+        <w:rPr>
+          <w:lang w:val="en-US"/>
+        </w:rPr>
+        <w:t xml:space="preserve">I figured it would be nice to get more feedback from other students. I am currently conducting a google survey to see which design they like best using </w:t>
+      </w:r>
+      <w:r>
+        <w:rPr>
+          <w:lang w:val="en-US"/>
+        </w:rPr>
+        <w:t>screenshots</w:t>
+      </w:r>
+      <w:r>
+        <w:rPr>
+          <w:lang w:val="en-US"/>
+        </w:rPr>
+        <w:t>.</w:t>
       </w:r>
     </w:p>
     <w:p>
@@ -4439,9 +4097,16 @@
             <w:tcW w:w="1203" w:type="dxa"/>
           </w:tcPr>
           <w:p>
-            <w:r>
-              <w:t>UX</w:t>
-            </w:r>
+            <w:pPr>
+              <w:tabs>
+                <w:tab w:val="center" w:pos="1300"/>
+              </w:tabs>
+            </w:pPr>
+            <w:proofErr w:type="spellStart"/>
+            <w:r>
+              <w:t>Misc</w:t>
+            </w:r>
+            <w:proofErr w:type="spellEnd"/>
           </w:p>
         </w:tc>
         <w:tc>
@@ -4460,7 +4125,7 @@
           </w:tcPr>
           <w:p>
             <w:r>
-              <w:t>Persistent settings across webcasts under the same module and settings tab to reflect that</w:t>
+              <w:t>Optimizations, use of webpack to reduce size of chrome extension and manifest links</w:t>
             </w:r>
           </w:p>
         </w:tc>
@@ -4470,7 +4135,16 @@
           </w:tcPr>
           <w:p>
             <w:r>
-              <w:t>Pending (High Priority)</w:t>
+              <w:t>In Progress</w:t>
+            </w:r>
+            <w:r>
+              <w:t xml:space="preserve"> (</w:t>
+            </w:r>
+            <w:r>
+              <w:t>Low Priority</w:t>
+            </w:r>
+            <w:r>
+              <w:t>)</w:t>
             </w:r>
           </w:p>
         </w:tc>
@@ -4494,7 +4168,136 @@
         <w:t>Why:</w:t>
       </w:r>
       <w:r>
-        <w:t xml:space="preserve"> This is necessary to allow users to configure their settings e.g. toggle silence detection, initial playback speed etc</w:t>
+        <w:t xml:space="preserve"> A smaller file for distribution is good and will improve the scalability of the project. However, considering the file size growth</w:t>
+      </w:r>
+      <w:r>
+        <w:t xml:space="preserve"> (and file size reduction)</w:t>
+      </w:r>
+      <w:r>
+        <w:t xml:space="preserve"> is currently nominal, this is a low priority task</w:t>
+      </w:r>
+      <w:r>
+        <w:t>, and may be scrapped if deemed unnecessary.</w:t>
+      </w:r>
+      <w:bookmarkStart w:id="0" w:name="_GoBack"/>
+      <w:bookmarkEnd w:id="0"/>
+    </w:p>
+    <w:p>
+      <w:pPr>
+        <w:rPr>
+          <w:b/>
+          <w:lang w:val="en-US"/>
+        </w:rPr>
+      </w:pPr>
+    </w:p>
+    <w:p>
+      <w:pPr>
+        <w:rPr>
+          <w:b/>
+        </w:rPr>
+      </w:pPr>
+      <w:r>
+        <w:rPr>
+          <w:b/>
+          <w:lang w:val="en-US"/>
+        </w:rPr>
+        <w:t>Features – Pending</w:t>
+      </w:r>
+    </w:p>
+    <w:tbl>
+      <w:tblPr>
+        <w:tblStyle w:val="TableGrid"/>
+        <w:tblW w:w="0" w:type="auto"/>
+        <w:tblLook w:val="04A0" w:firstRow="1" w:lastRow="0" w:firstColumn="1" w:lastColumn="0" w:noHBand="0" w:noVBand="1"/>
+      </w:tblPr>
+      <w:tblGrid>
+        <w:gridCol w:w="1203"/>
+        <w:gridCol w:w="2162"/>
+        <w:gridCol w:w="2692"/>
+        <w:gridCol w:w="1857"/>
+        <w:gridCol w:w="1102"/>
+      </w:tblGrid>
+      <w:tr>
+        <w:tc>
+          <w:tcPr>
+            <w:tcW w:w="1203" w:type="dxa"/>
+          </w:tcPr>
+          <w:p>
+            <w:pPr>
+              <w:tabs>
+                <w:tab w:val="center" w:pos="1300"/>
+              </w:tabs>
+            </w:pPr>
+            <w:proofErr w:type="spellStart"/>
+            <w:r>
+              <w:t>Misc</w:t>
+            </w:r>
+            <w:proofErr w:type="spellEnd"/>
+          </w:p>
+        </w:tc>
+        <w:tc>
+          <w:tcPr>
+            <w:tcW w:w="2162" w:type="dxa"/>
+          </w:tcPr>
+          <w:p>
+            <w:r>
+              <w:t>Contributor(s)</w:t>
+            </w:r>
+          </w:p>
+        </w:tc>
+        <w:tc>
+          <w:tcPr>
+            <w:tcW w:w="2692" w:type="dxa"/>
+          </w:tcPr>
+          <w:p>
+            <w:r>
+              <w:t>Error logging module</w:t>
+            </w:r>
+          </w:p>
+        </w:tc>
+        <w:tc>
+          <w:tcPr>
+            <w:tcW w:w="1857" w:type="dxa"/>
+          </w:tcPr>
+          <w:p>
+            <w:r>
+              <w:t>Pending (</w:t>
+            </w:r>
+            <w:r>
+              <w:t xml:space="preserve">Medium </w:t>
+            </w:r>
+            <w:r>
+              <w:t>Priority)</w:t>
+            </w:r>
+          </w:p>
+        </w:tc>
+        <w:tc>
+          <w:tcPr>
+            <w:tcW w:w="1102" w:type="dxa"/>
+          </w:tcPr>
+          <w:p>
+            <w:r>
+              <w:t>Mid July</w:t>
+            </w:r>
+          </w:p>
+        </w:tc>
+      </w:tr>
+    </w:tbl>
+    <w:p>
+      <w:r>
+        <w:rPr>
+          <w:u w:val="single"/>
+        </w:rPr>
+        <w:t>Why:</w:t>
+      </w:r>
+      <w:r>
+        <w:t xml:space="preserve"> The rationale behind this module is to use an error logging system (e.g. google analytics) for chrome extensions to submit error logs when something happens, so that developers can identify if something goes wrong</w:t>
+      </w:r>
+      <w:r>
+        <w:t xml:space="preserve"> without the user having to report it.</w:t>
+      </w:r>
+      <w:r>
+        <w:t xml:space="preserve"> Although this will be invaluable once the product is distributed and users start using it, its priority is lower than the rest of the core features.</w:t>
       </w:r>
     </w:p>
     <w:p/>
@@ -4538,21 +4341,8 @@
           </w:tcPr>
           <w:p>
             <w:r>
-              <w:t>Transcript sidebar (</w:t>
-            </w:r>
-            <w:proofErr w:type="spellStart"/>
-            <w:r>
-              <w:t>hideable</w:t>
-            </w:r>
-            <w:proofErr w:type="spellEnd"/>
-            <w:r>
-              <w:t xml:space="preserve">) even on </w:t>
-            </w:r>
-            <w:proofErr w:type="spellStart"/>
-            <w:r>
-              <w:t>fullscreen</w:t>
-            </w:r>
-            <w:proofErr w:type="spellEnd"/>
+              <w:t>Consistent UI &amp; UX for single video and double video webcasts</w:t>
+            </w:r>
           </w:p>
         </w:tc>
         <w:tc>
@@ -4561,7 +4351,7 @@
           </w:tcPr>
           <w:p>
             <w:r>
-              <w:t>Pending (Low Priority)</w:t>
+              <w:t>Pending (High Priority)</w:t>
             </w:r>
           </w:p>
         </w:tc>
@@ -4585,25 +4375,99 @@
         <w:t>Why:</w:t>
       </w:r>
       <w:r>
-        <w:t xml:space="preserve"> Considering the aspect ratio of the video allows for something to be put at the side (when at </w:t>
+        <w:t xml:space="preserve"> </w:t>
       </w:r>
       <w:proofErr w:type="spellStart"/>
       <w:r>
-        <w:t>fullscreen</w:t>
+        <w:t>Panopto’s</w:t>
       </w:r>
       <w:proofErr w:type="spellEnd"/>
       <w:r>
-        <w:t xml:space="preserve">), I figured that it might be useful to put the transcript at the side. However, in retrospect this might be too much work for too little since the </w:t>
-      </w:r>
-      <w:proofErr w:type="spellStart"/>
-      <w:proofErr w:type="gramStart"/>
-      <w:r>
-        <w:t>non full</w:t>
-      </w:r>
-      <w:proofErr w:type="spellEnd"/>
-      <w:proofErr w:type="gramEnd"/>
-      <w:r>
-        <w:t>-screen version would serve that purpose sufficiently. I will find out more if people think this is a good idea via survey.</w:t>
+        <w:t xml:space="preserve"> implementation for the sidebar (and to a certain extent the carousel as well) is different if there is only 1 video stream. </w:t>
+      </w:r>
+    </w:p>
+    <w:p>
+      <w:pPr>
+        <w:rPr>
+          <w:b/>
+        </w:rPr>
+      </w:pPr>
+    </w:p>
+    <w:tbl>
+      <w:tblPr>
+        <w:tblStyle w:val="TableGrid"/>
+        <w:tblW w:w="0" w:type="auto"/>
+        <w:tblLook w:val="04A0" w:firstRow="1" w:lastRow="0" w:firstColumn="1" w:lastColumn="0" w:noHBand="0" w:noVBand="1"/>
+      </w:tblPr>
+      <w:tblGrid>
+        <w:gridCol w:w="1203"/>
+        <w:gridCol w:w="2162"/>
+        <w:gridCol w:w="2692"/>
+        <w:gridCol w:w="1857"/>
+        <w:gridCol w:w="1102"/>
+      </w:tblGrid>
+      <w:tr>
+        <w:tc>
+          <w:tcPr>
+            <w:tcW w:w="1203" w:type="dxa"/>
+          </w:tcPr>
+          <w:p>
+            <w:r>
+              <w:t>UX</w:t>
+            </w:r>
+          </w:p>
+        </w:tc>
+        <w:tc>
+          <w:tcPr>
+            <w:tcW w:w="2162" w:type="dxa"/>
+          </w:tcPr>
+          <w:p>
+            <w:r>
+              <w:t>Student</w:t>
+            </w:r>
+          </w:p>
+        </w:tc>
+        <w:tc>
+          <w:tcPr>
+            <w:tcW w:w="2692" w:type="dxa"/>
+          </w:tcPr>
+          <w:p>
+            <w:r>
+              <w:t>Persistent settings across webcasts under the same module and settings tab to reflect that</w:t>
+            </w:r>
+          </w:p>
+        </w:tc>
+        <w:tc>
+          <w:tcPr>
+            <w:tcW w:w="1857" w:type="dxa"/>
+          </w:tcPr>
+          <w:p>
+            <w:r>
+              <w:t>Pending (High Priority)</w:t>
+            </w:r>
+          </w:p>
+        </w:tc>
+        <w:tc>
+          <w:tcPr>
+            <w:tcW w:w="1102" w:type="dxa"/>
+          </w:tcPr>
+          <w:p>
+            <w:r>
+              <w:t>Mid July</w:t>
+            </w:r>
+          </w:p>
+        </w:tc>
+      </w:tr>
+    </w:tbl>
+    <w:p>
+      <w:r>
+        <w:rPr>
+          <w:u w:val="single"/>
+        </w:rPr>
+        <w:t>Why:</w:t>
+      </w:r>
+      <w:r>
+        <w:t xml:space="preserve"> This is necessary to allow users to configure their settings e.g. toggle silence detection, initial playback speed etc</w:t>
       </w:r>
     </w:p>
     <w:p/>
@@ -4647,8 +4511,21 @@
           </w:tcPr>
           <w:p>
             <w:r>
-              <w:t>Other miscellaneous improvements**</w:t>
-            </w:r>
+              <w:t>Transcript sidebar (</w:t>
+            </w:r>
+            <w:proofErr w:type="spellStart"/>
+            <w:r>
+              <w:t>hideable</w:t>
+            </w:r>
+            <w:proofErr w:type="spellEnd"/>
+            <w:r>
+              <w:t xml:space="preserve">) even on </w:t>
+            </w:r>
+            <w:proofErr w:type="spellStart"/>
+            <w:r>
+              <w:t>fullscreen</w:t>
+            </w:r>
+            <w:proofErr w:type="spellEnd"/>
           </w:p>
         </w:tc>
         <w:tc>
@@ -4657,7 +4534,7 @@
           </w:tcPr>
           <w:p>
             <w:r>
-              <w:t>Pending</w:t>
+              <w:t>Pending (Low Priority)</w:t>
             </w:r>
           </w:p>
         </w:tc>
@@ -4681,7 +4558,25 @@
         <w:t>Why:</w:t>
       </w:r>
       <w:r>
-        <w:t xml:space="preserve"> This feature is purposely left vague as there may be other improvements requested by the student population with regards to improvements to the UI.</w:t>
+        <w:t xml:space="preserve"> Considering the aspect ratio of the video allows for something to be put at the side (when at </w:t>
+      </w:r>
+      <w:proofErr w:type="spellStart"/>
+      <w:r>
+        <w:t>fullscreen</w:t>
+      </w:r>
+      <w:proofErr w:type="spellEnd"/>
+      <w:r>
+        <w:t xml:space="preserve">), I figured that it might be useful to put the transcript at the side. However, in retrospect this might be too much work for too little since the </w:t>
+      </w:r>
+      <w:proofErr w:type="spellStart"/>
+      <w:proofErr w:type="gramStart"/>
+      <w:r>
+        <w:t>non full</w:t>
+      </w:r>
+      <w:proofErr w:type="spellEnd"/>
+      <w:proofErr w:type="gramEnd"/>
+      <w:r>
+        <w:t>-screen version would serve that purpose sufficiently. I will find out more if people think this is a good idea via survey.</w:t>
       </w:r>
     </w:p>
     <w:p/>
@@ -4704,13 +4599,91 @@
             <w:tcW w:w="1203" w:type="dxa"/>
           </w:tcPr>
           <w:p>
+            <w:r>
+              <w:lastRenderedPageBreak/>
+              <w:t>UI</w:t>
+            </w:r>
+          </w:p>
+        </w:tc>
+        <w:tc>
+          <w:tcPr>
+            <w:tcW w:w="2162" w:type="dxa"/>
+          </w:tcPr>
+          <w:p>
+            <w:r>
+              <w:t>Student</w:t>
+            </w:r>
+          </w:p>
+        </w:tc>
+        <w:tc>
+          <w:tcPr>
+            <w:tcW w:w="2692" w:type="dxa"/>
+          </w:tcPr>
+          <w:p>
+            <w:r>
+              <w:t>Other miscellaneous improvements**</w:t>
+            </w:r>
+          </w:p>
+        </w:tc>
+        <w:tc>
+          <w:tcPr>
+            <w:tcW w:w="1857" w:type="dxa"/>
+          </w:tcPr>
+          <w:p>
+            <w:r>
+              <w:t>Pending</w:t>
+            </w:r>
+          </w:p>
+        </w:tc>
+        <w:tc>
+          <w:tcPr>
+            <w:tcW w:w="1102" w:type="dxa"/>
+          </w:tcPr>
+          <w:p>
+            <w:r>
+              <w:t>Mid July</w:t>
+            </w:r>
+          </w:p>
+        </w:tc>
+      </w:tr>
+    </w:tbl>
+    <w:p>
+      <w:r>
+        <w:rPr>
+          <w:u w:val="single"/>
+        </w:rPr>
+        <w:t>Why:</w:t>
+      </w:r>
+      <w:r>
+        <w:t xml:space="preserve"> This feature is purposely left vague as there may be other improvements requested by the student population with regards to improvements to the UI.</w:t>
+      </w:r>
+    </w:p>
+    <w:p/>
+    <w:tbl>
+      <w:tblPr>
+        <w:tblStyle w:val="TableGrid"/>
+        <w:tblW w:w="0" w:type="auto"/>
+        <w:tblLook w:val="04A0" w:firstRow="1" w:lastRow="0" w:firstColumn="1" w:lastColumn="0" w:noHBand="0" w:noVBand="1"/>
+      </w:tblPr>
+      <w:tblGrid>
+        <w:gridCol w:w="1203"/>
+        <w:gridCol w:w="2162"/>
+        <w:gridCol w:w="2692"/>
+        <w:gridCol w:w="1857"/>
+        <w:gridCol w:w="1102"/>
+      </w:tblGrid>
+      <w:tr>
+        <w:tc>
+          <w:tcPr>
+            <w:tcW w:w="1203" w:type="dxa"/>
+          </w:tcPr>
+          <w:p>
             <w:pPr>
               <w:tabs>
                 <w:tab w:val="center" w:pos="1300"/>
               </w:tabs>
             </w:pPr>
             <w:r>
-              <w:lastRenderedPageBreak/>
               <w:t>Transcripts</w:t>
             </w:r>
           </w:p>
@@ -6219,6 +6192,7 @@
   <w:style w:type="character" w:default="1" w:styleId="DefaultParagraphFont">
     <w:name w:val="Default Paragraph Font"/>
     <w:uiPriority w:val="1"/>
+    <w:semiHidden/>
     <w:unhideWhenUsed/>
   </w:style>
   <w:style w:type="table" w:default="1" w:styleId="TableNormal">

</xml_diff>